<commit_message>
docs(P_Alunos Estudo de Caso Simulado_ Manutenção de Software - Gabarito): Relatorio sobre o sistema.
</commit_message>
<xml_diff>
--- a/P_Alunos Estudo de Caso Simulado_ Manutenção de Software - Gabarito.docx
+++ b/P_Alunos Estudo de Caso Simulado_ Manutenção de Software - Gabarito.docx
@@ -1,6 +1,6 @@
 
 <file path=word/document.xml><?xml version="1.0" encoding="utf-8"?>
-<w:document xmlns:wpc="http://schemas.microsoft.com/office/word/2010/wordprocessingCanvas" xmlns:cx="http://schemas.microsoft.com/office/drawing/2014/chartex" xmlns:cx1="http://schemas.microsoft.com/office/drawing/2015/9/8/chartex" xmlns:cx2="http://schemas.microsoft.com/office/drawing/2015/10/21/chartex" xmlns:cx3="http://schemas.microsoft.com/office/drawing/2016/5/9/chartex" xmlns:cx4="http://schemas.microsoft.com/office/drawing/2016/5/10/chartex" xmlns:cx5="http://schemas.microsoft.com/office/drawing/2016/5/11/chartex" xmlns:cx6="http://schemas.microsoft.com/office/drawing/2016/5/12/chartex" xmlns:cx7="http://schemas.microsoft.com/office/drawing/2016/5/13/chartex" xmlns:cx8="http://schemas.microsoft.com/office/drawing/2016/5/14/chartex" xmlns:mc="http://schemas.openxmlformats.org/markup-compatibility/2006" xmlns:aink="http://schemas.microsoft.com/office/drawing/2016/ink" xmlns:am3d="http://schemas.microsoft.com/office/drawing/2017/model3d" xmlns:o="urn:schemas-microsoft-com:office:office" xmlns:r="http://schemas.openxmlformats.org/officeDocument/2006/relationships" xmlns:m="http://schemas.openxmlformats.org/officeDocument/2006/math" xmlns:v="urn:schemas-microsoft-com:vml" xmlns:wp14="http://schemas.microsoft.com/office/word/2010/wordprocessingDrawing" xmlns:wp="http://schemas.openxmlformats.org/drawingml/2006/wordprocessingDrawing" xmlns:w10="urn:schemas-microsoft-com:office:word" xmlns:w="http://schemas.openxmlformats.org/wordprocessingml/2006/main" xmlns:w14="http://schemas.microsoft.com/office/word/2010/wordml" xmlns:w15="http://schemas.microsoft.com/office/word/2012/wordml" xmlns:w16cex="http://schemas.microsoft.com/office/word/2018/wordml/cex" xmlns:w16cid="http://schemas.microsoft.com/office/word/2016/wordml/cid" xmlns:w16="http://schemas.microsoft.com/office/word/2018/wordml" xmlns:w16sdtdh="http://schemas.microsoft.com/office/word/2020/wordml/sdtdatahash" xmlns:w16se="http://schemas.microsoft.com/office/word/2015/wordml/symex" xmlns:wpg="http://schemas.microsoft.com/office/word/2010/wordprocessingGroup" xmlns:wpi="http://schemas.microsoft.com/office/word/2010/wordprocessingInk" xmlns:wne="http://schemas.microsoft.com/office/word/2006/wordml" xmlns:wps="http://schemas.microsoft.com/office/word/2010/wordprocessingShape" mc:Ignorable="w14 w15 w16se w16cid w16 w16cex w16sdtdh wp14">
+<w:document xmlns:wpc="http://schemas.microsoft.com/office/word/2010/wordprocessingCanvas" xmlns:cx="http://schemas.microsoft.com/office/drawing/2014/chartex" xmlns:cx1="http://schemas.microsoft.com/office/drawing/2015/9/8/chartex" xmlns:cx2="http://schemas.microsoft.com/office/drawing/2015/10/21/chartex" xmlns:cx3="http://schemas.microsoft.com/office/drawing/2016/5/9/chartex" xmlns:cx4="http://schemas.microsoft.com/office/drawing/2016/5/10/chartex" xmlns:cx5="http://schemas.microsoft.com/office/drawing/2016/5/11/chartex" xmlns:cx6="http://schemas.microsoft.com/office/drawing/2016/5/12/chartex" xmlns:cx7="http://schemas.microsoft.com/office/drawing/2016/5/13/chartex" xmlns:cx8="http://schemas.microsoft.com/office/drawing/2016/5/14/chartex" xmlns:mc="http://schemas.openxmlformats.org/markup-compatibility/2006" xmlns:aink="http://schemas.microsoft.com/office/drawing/2016/ink" xmlns:am3d="http://schemas.microsoft.com/office/drawing/2017/model3d" xmlns:o="urn:schemas-microsoft-com:office:office" xmlns:oel="http://schemas.microsoft.com/office/2019/extlst" xmlns:r="http://schemas.openxmlformats.org/officeDocument/2006/relationships" xmlns:m="http://schemas.openxmlformats.org/officeDocument/2006/math" xmlns:v="urn:schemas-microsoft-com:vml" xmlns:wp14="http://schemas.microsoft.com/office/word/2010/wordprocessingDrawing" xmlns:wp="http://schemas.openxmlformats.org/drawingml/2006/wordprocessingDrawing" xmlns:w10="urn:schemas-microsoft-com:office:word" xmlns:w="http://schemas.openxmlformats.org/wordprocessingml/2006/main" xmlns:w14="http://schemas.microsoft.com/office/word/2010/wordml" xmlns:w15="http://schemas.microsoft.com/office/word/2012/wordml" xmlns:w16cex="http://schemas.microsoft.com/office/word/2018/wordml/cex" xmlns:w16cid="http://schemas.microsoft.com/office/word/2016/wordml/cid" xmlns:w16="http://schemas.microsoft.com/office/word/2018/wordml" xmlns:w16du="http://schemas.microsoft.com/office/word/2023/wordml/word16du" xmlns:w16sdtdh="http://schemas.microsoft.com/office/word/2020/wordml/sdtdatahash" xmlns:w16sdtfl="http://schemas.microsoft.com/office/word/2024/wordml/sdtformatlock" xmlns:w16se="http://schemas.microsoft.com/office/word/2015/wordml/symex" xmlns:wpg="http://schemas.microsoft.com/office/word/2010/wordprocessingGroup" xmlns:wpi="http://schemas.microsoft.com/office/word/2010/wordprocessingInk" xmlns:wne="http://schemas.microsoft.com/office/word/2006/wordml" xmlns:wps="http://schemas.microsoft.com/office/word/2010/wordprocessingShape" mc:Ignorable="w14 w15 w16se w16cid w16 w16cex w16sdtdh w16sdtfl w16du wp14">
   <w:body>
     <w:p>
       <w:pPr>
@@ -55,15 +55,7 @@
           <w:sz w:val="34"/>
           <w:szCs w:val="34"/>
         </w:rPr>
-        <w:t>🧾</w:t>
-      </w:r>
-      <w:r>
-        <w:rPr>
-          <w:b/>
-          <w:sz w:val="34"/>
-          <w:szCs w:val="34"/>
-        </w:rPr>
-        <w:t xml:space="preserve"> Descrição Geral do Cenário Simulado</w:t>
+        <w:t>🧾 Descrição Geral do Cenário Simulado</w:t>
       </w:r>
     </w:p>
     <w:p>
@@ -108,13 +100,7 @@
         <w:jc w:val="both"/>
       </w:pPr>
       <w:r>
-        <w:t>O sistema fo</w:t>
-      </w:r>
-      <w:r>
-        <w:t>i desenvolvido com o objetivo de facilitar a rotina do estabelecimento, permitindo o controle de pedidos, atendimento e organização interna. No entanto, após as primeiras semanas de uso, o cliente relatou algumas dificuldades e pontos de melhoria que afeta</w:t>
-      </w:r>
-      <w:r>
-        <w:t>m a experiência dos atendentes e a eficiência do serviço.</w:t>
+        <w:t>O sistema foi desenvolvido com o objetivo de facilitar a rotina do estabelecimento, permitindo o controle de pedidos, atendimento e organização interna. No entanto, após as primeiras semanas de uso, o cliente relatou algumas dificuldades e pontos de melhoria que afetam a experiência dos atendentes e a eficiência do serviço.</w:t>
       </w:r>
     </w:p>
     <w:p>
@@ -132,10 +118,7 @@
         <w:t>desafio voltado a novos talentos da área de desenvolvimento de software</w:t>
       </w:r>
       <w:r>
-        <w:t>. A proposta é encont</w:t>
-      </w:r>
-      <w:r>
-        <w:t>rar profissionais com boa capacidade técnica e habilidades interpessoais, que sejam capazes de identificar e corrigir falhas, além de propor melhorias de forma clara, eficiente e empática.</w:t>
+        <w:t>. A proposta é encontrar profissionais com boa capacidade técnica e habilidades interpessoais, que sejam capazes de identificar e corrigir falhas, além de propor melhorias de forma clara, eficiente e empática.</w:t>
       </w:r>
     </w:p>
     <w:p>
@@ -150,13 +133,7 @@
         <w:rPr>
           <w:b/>
         </w:rPr>
-        <w:t>desenvolv</w:t>
-      </w:r>
-      <w:r>
-        <w:rPr>
-          <w:b/>
-        </w:rPr>
-        <w:t>edores da Criando Sonhos</w:t>
+        <w:t>desenvolvedores da Criando Sonhos</w:t>
       </w:r>
       <w:r>
         <w:t>, e deverão:</w:t>
@@ -221,10 +198,7 @@
         <w:jc w:val="both"/>
       </w:pPr>
       <w:r>
-        <w:t>Documentar suas decisões</w:t>
-      </w:r>
-      <w:r>
-        <w:t xml:space="preserve"> e justificar suas escolhas técnicas com base em boas práticas de engenharia de software.</w:t>
+        <w:t>Documentar suas decisões e justificar suas escolhas técnicas com base em boas práticas de engenharia de software.</w:t>
       </w:r>
       <w:r>
         <w:br/>
@@ -281,15 +255,7 @@
           <w:sz w:val="34"/>
           <w:szCs w:val="34"/>
         </w:rPr>
-        <w:t>📘</w:t>
-      </w:r>
-      <w:r>
-        <w:rPr>
-          <w:b/>
-          <w:sz w:val="34"/>
-          <w:szCs w:val="34"/>
-        </w:rPr>
-        <w:t xml:space="preserve"> 1. Missão Detalhada</w:t>
+        <w:t>📘 1. Missão Detalhada</w:t>
       </w:r>
     </w:p>
     <w:p>
@@ -316,25 +282,7 @@
           <w:szCs w:val="26"/>
         </w:rPr>
         <w:lastRenderedPageBreak/>
-        <w:t>🎯</w:t>
-      </w:r>
-      <w:r>
-        <w:rPr>
-          <w:b/>
-          <w:color w:val="000000"/>
-          <w:sz w:val="26"/>
-          <w:szCs w:val="26"/>
-        </w:rPr>
-        <w:t xml:space="preserve"> Missão: Diagnóstico e Manut</w:t>
-      </w:r>
-      <w:r>
-        <w:rPr>
-          <w:b/>
-          <w:color w:val="000000"/>
-          <w:sz w:val="26"/>
-          <w:szCs w:val="26"/>
-        </w:rPr>
-        <w:t>enção no Sistema “Pizza Mais”</w:t>
+        <w:t>🎯 Missão: Diagnóstico e Manutenção no Sistema “Pizza Mais”</w:t>
       </w:r>
     </w:p>
     <w:p>
@@ -361,10 +309,7 @@
         <w:t>Pizza Mais</w:t>
       </w:r>
       <w:r>
-        <w:t>, um software de ger</w:t>
-      </w:r>
-      <w:r>
-        <w:t xml:space="preserve">enciamento para pizzarias, atualmente em uso no restaurante do </w:t>
+        <w:t xml:space="preserve">, um software de gerenciamento para pizzarias, atualmente em uso no restaurante do </w:t>
       </w:r>
       <w:r>
         <w:rPr>
@@ -388,13 +333,7 @@
         <w:rPr>
           <w:b/>
         </w:rPr>
-        <w:t>identificação, classif</w:t>
-      </w:r>
-      <w:r>
-        <w:rPr>
-          <w:b/>
-        </w:rPr>
-        <w:t>icação e correção</w:t>
+        <w:t>identificação, classificação e correção</w:t>
       </w:r>
       <w:r>
         <w:t xml:space="preserve"> desses pontos.</w:t>
@@ -423,16 +362,7 @@
           <w:sz w:val="26"/>
           <w:szCs w:val="26"/>
         </w:rPr>
-        <w:t>🧩</w:t>
-      </w:r>
-      <w:r>
-        <w:rPr>
-          <w:b/>
-          <w:color w:val="000000"/>
-          <w:sz w:val="26"/>
-          <w:szCs w:val="26"/>
-        </w:rPr>
-        <w:t xml:space="preserve"> Etapas esperadas:</w:t>
+        <w:t>🧩 Etapas esperadas:</w:t>
       </w:r>
     </w:p>
     <w:p>
@@ -490,13 +420,7 @@
         <w:rPr>
           <w:b/>
         </w:rPr>
-        <w:t xml:space="preserve">Descrever a </w:t>
-      </w:r>
-      <w:r>
-        <w:rPr>
-          <w:b/>
-        </w:rPr>
-        <w:t>causa provável de cada problema nos campos faltantes da tabela de manutenções.</w:t>
+        <w:t>Descrever a causa provável de cada problema nos campos faltantes da tabela de manutenções.</w:t>
       </w:r>
       <w:r>
         <w:rPr>
@@ -560,50 +484,14 @@
         <w:rPr>
           <w:b/>
         </w:rPr>
-        <w:t>Registrar tudo c</w:t>
-      </w:r>
-      <w:r>
-        <w:rPr>
-          <w:b/>
-        </w:rPr>
-        <w:t xml:space="preserve">om mensagens de </w:t>
-      </w:r>
-      <w:proofErr w:type="spellStart"/>
-      <w:r>
-        <w:rPr>
-          <w:b/>
-        </w:rPr>
-        <w:t>commit</w:t>
-      </w:r>
-      <w:proofErr w:type="spellEnd"/>
-      <w:r>
-        <w:rPr>
-          <w:b/>
-        </w:rPr>
-        <w:t xml:space="preserve"> claras e documentação do que foi alterado. </w:t>
+        <w:t xml:space="preserve">Registrar tudo com mensagens de commit claras e documentação do que foi alterado. </w:t>
       </w:r>
       <w:r>
         <w:rPr>
           <w:i/>
           <w:u w:val="single"/>
         </w:rPr>
-        <w:t xml:space="preserve">(Obs.: Ou usa google drive com link compartilhado ou utilização de repositório do </w:t>
-      </w:r>
-      <w:proofErr w:type="spellStart"/>
-      <w:r>
-        <w:rPr>
-          <w:i/>
-          <w:u w:val="single"/>
-        </w:rPr>
-        <w:t>gitHub</w:t>
-      </w:r>
-      <w:proofErr w:type="spellEnd"/>
-      <w:r>
-        <w:rPr>
-          <w:i/>
-          <w:u w:val="single"/>
-        </w:rPr>
-        <w:t>. Vale lembrar: tudo está sendo avaliado).</w:t>
+        <w:t>(Obs.: Ou usa google drive com link compartilhado ou utilização de repositório do gitHub. Vale lembrar: tudo está sendo avaliado).</w:t>
       </w:r>
       <w:r>
         <w:rPr>
@@ -698,15 +586,7 @@
           <w:sz w:val="34"/>
           <w:szCs w:val="34"/>
         </w:rPr>
-        <w:t>📄</w:t>
-      </w:r>
-      <w:r>
-        <w:rPr>
-          <w:b/>
-          <w:sz w:val="34"/>
-          <w:szCs w:val="34"/>
-        </w:rPr>
-        <w:t xml:space="preserve"> 2. Documento Oficial do Desafio</w:t>
+        <w:t>📄 2. Documento Oficial do Desafio</w:t>
       </w:r>
     </w:p>
     <w:p>
@@ -733,16 +613,7 @@
           <w:szCs w:val="26"/>
         </w:rPr>
         <w:lastRenderedPageBreak/>
-        <w:t>Desafio Té</w:t>
-      </w:r>
-      <w:r>
-        <w:rPr>
-          <w:b/>
-          <w:color w:val="000000"/>
-          <w:sz w:val="26"/>
-          <w:szCs w:val="26"/>
-        </w:rPr>
-        <w:t>cnico e Comportamental: Pizza Mais em Evolução</w:t>
+        <w:t>Desafio Técnico e Comportamental: Pizza Mais em Evolução</w:t>
       </w:r>
     </w:p>
     <w:p>
@@ -763,10 +634,7 @@
         <w:br/>
       </w:r>
       <w:r>
-        <w:t>A Criando Sonhos está em fase de seleção de novos talentos para compor sua equipe de desenvolvimento. Como parte do processo, foi lançado um desafio realista com base em um sistema já implantado. O ob</w:t>
-      </w:r>
-      <w:r>
-        <w:t>jetivo é observar o conhecimento técnico da equipe na área de manutenção de software (MS).</w:t>
+        <w:t>A Criando Sonhos está em fase de seleção de novos talentos para compor sua equipe de desenvolvimento. Como parte do processo, foi lançado um desafio realista com base em um sistema já implantado. O objetivo é observar o conhecimento técnico da equipe na área de manutenção de software (MS).</w:t>
       </w:r>
     </w:p>
     <w:p>
@@ -787,10 +655,7 @@
         <w:br/>
       </w:r>
       <w:r>
-        <w:t xml:space="preserve">Analisar uma série de observações feitas por um cliente real da empresa, propor soluções e implementá-las com clareza e profissionalismo (cabe à </w:t>
-      </w:r>
-      <w:r>
-        <w:t>equipe deixar comentários ou não no código, caso julgue necessário).</w:t>
+        <w:t>Analisar uma série de observações feitas por um cliente real da empresa, propor soluções e implementá-las com clareza e profissionalismo (cabe à equipe deixar comentários ou não no código, caso julgue necessário).</w:t>
       </w:r>
     </w:p>
     <w:p>
@@ -864,10 +729,7 @@
         <w:jc w:val="both"/>
       </w:pPr>
       <w:r>
-        <w:t xml:space="preserve">Organização e </w:t>
-      </w:r>
-      <w:r>
-        <w:t>estrutura do código (boas práticas).</w:t>
+        <w:t>Organização e estrutura do código (boas práticas).</w:t>
       </w:r>
       <w:r>
         <w:br/>
@@ -894,15 +756,7 @@
           <w:sz w:val="34"/>
           <w:szCs w:val="34"/>
         </w:rPr>
-        <w:t>💬</w:t>
-      </w:r>
-      <w:r>
-        <w:rPr>
-          <w:b/>
-          <w:sz w:val="34"/>
-          <w:szCs w:val="34"/>
-        </w:rPr>
-        <w:t xml:space="preserve"> 3. Interações com o Cliente</w:t>
+        <w:t>💬 3. Interações com o Cliente</w:t>
       </w:r>
     </w:p>
     <w:p>
@@ -929,16 +783,7 @@
           <w:sz w:val="34"/>
           <w:szCs w:val="34"/>
         </w:rPr>
-        <w:t>💬</w:t>
-      </w:r>
-      <w:r>
-        <w:rPr>
-          <w:b/>
-          <w:i/>
-          <w:sz w:val="34"/>
-          <w:szCs w:val="34"/>
-        </w:rPr>
-        <w:t xml:space="preserve"> Diálogos do Cliente – (Cadastro de Pedido) - 02/12/2024</w:t>
+        <w:t>💬 Diálogos do Cliente – (Cadastro de Pedido) - 02/12/2024</w:t>
       </w:r>
     </w:p>
     <w:p>
@@ -983,27 +828,7 @@
           <w:sz w:val="26"/>
           <w:szCs w:val="26"/>
         </w:rPr>
-        <w:t>🧾</w:t>
-      </w:r>
-      <w:r>
-        <w:rPr>
-          <w:b/>
-          <w:i/>
-          <w:color w:val="000000"/>
-          <w:sz w:val="26"/>
-          <w:szCs w:val="26"/>
-        </w:rPr>
-        <w:t xml:space="preserve"> 1. Menu confuso na hora de cadastrar um novo p</w:t>
-      </w:r>
-      <w:r>
-        <w:rPr>
-          <w:b/>
-          <w:i/>
-          <w:color w:val="000000"/>
-          <w:sz w:val="26"/>
-          <w:szCs w:val="26"/>
-        </w:rPr>
-        <w:t>edido:</w:t>
+        <w:t>🧾 1. Menu confuso na hora de cadastrar um novo pedido:</w:t>
       </w:r>
     </w:p>
     <w:p>
@@ -1048,27 +873,7 @@
           <w:sz w:val="26"/>
           <w:szCs w:val="26"/>
         </w:rPr>
-        <w:t>🧾</w:t>
-      </w:r>
-      <w:r>
-        <w:rPr>
-          <w:b/>
-          <w:i/>
-          <w:color w:val="000000"/>
-          <w:sz w:val="26"/>
-          <w:szCs w:val="26"/>
-        </w:rPr>
-        <w:t xml:space="preserve"> 2. Confirma</w:t>
-      </w:r>
-      <w:r>
-        <w:rPr>
-          <w:b/>
-          <w:i/>
-          <w:color w:val="000000"/>
-          <w:sz w:val="26"/>
-          <w:szCs w:val="26"/>
-        </w:rPr>
-        <w:t>ção de cadastro falhando:</w:t>
+        <w:t>🧾 2. Confirmação de cadastro falhando:</w:t>
       </w:r>
     </w:p>
     <w:p>
@@ -1084,13 +889,7 @@
         <w:rPr>
           <w:i/>
         </w:rPr>
-        <w:t>E outra coisa: às vezes, mesmo digitando certinho “sim” pra confirmar o pedido, o sistema não aceita e não faz nada. A gente acaba tentando de novo e não entende por que não funcionou. Isso acontece de vez em quando, mas atrapalha</w:t>
-      </w:r>
-      <w:r>
-        <w:rPr>
-          <w:i/>
-        </w:rPr>
-        <w:t>.</w:t>
+        <w:t>E outra coisa: às vezes, mesmo digitando certinho “sim” pra confirmar o pedido, o sistema não aceita e não faz nada. A gente acaba tentando de novo e não entende por que não funcionou. Isso acontece de vez em quando, mas atrapalha.</w:t>
       </w:r>
     </w:p>
     <w:p>
@@ -1119,17 +918,7 @@
           <w:sz w:val="26"/>
           <w:szCs w:val="26"/>
         </w:rPr>
-        <w:t>🧾</w:t>
-      </w:r>
-      <w:r>
-        <w:rPr>
-          <w:b/>
-          <w:i/>
-          <w:color w:val="000000"/>
-          <w:sz w:val="26"/>
-          <w:szCs w:val="26"/>
-        </w:rPr>
-        <w:t xml:space="preserve"> 3. Problema ao adicionar novo item ao pedido:</w:t>
+        <w:t>🧾 3. Problema ao adicionar novo item ao pedido:</w:t>
       </w:r>
     </w:p>
     <w:p>
@@ -1175,27 +964,7 @@
           <w:sz w:val="26"/>
           <w:szCs w:val="26"/>
         </w:rPr>
-        <w:t>🧾</w:t>
-      </w:r>
-      <w:r>
-        <w:rPr>
-          <w:b/>
-          <w:i/>
-          <w:color w:val="000000"/>
-          <w:sz w:val="26"/>
-          <w:szCs w:val="26"/>
-        </w:rPr>
-        <w:t xml:space="preserve"> 4. Er</w:t>
-      </w:r>
-      <w:r>
-        <w:rPr>
-          <w:b/>
-          <w:i/>
-          <w:color w:val="000000"/>
-          <w:sz w:val="26"/>
-          <w:szCs w:val="26"/>
-        </w:rPr>
-        <w:t>ros ao salvar o status do pedido:</w:t>
+        <w:t>🧾 4. Erros ao salvar o status do pedido:</w:t>
       </w:r>
     </w:p>
     <w:p>
@@ -1211,13 +980,7 @@
         <w:rPr>
           <w:i/>
         </w:rPr>
-        <w:t>Ah, e teve um caso meio chato: quando a gente foi salvar o status do pedido, digitamos uma coisa errada e ele já salvou como “entregue”. E o Jonatas (atendente), percebeu que ele nunca consegue adicionar o status preparo a</w:t>
-      </w:r>
-      <w:r>
-        <w:rPr>
-          <w:i/>
-        </w:rPr>
-        <w:t xml:space="preserve"> um pedido.</w:t>
+        <w:t>Ah, e teve um caso meio chato: quando a gente foi salvar o status do pedido, digitamos uma coisa errada e ele já salvou como “entregue”. E o Jonatas (atendente), percebeu que ele nunca consegue adicionar o status preparo a um pedido.</w:t>
       </w:r>
     </w:p>
     <w:p>
@@ -1233,13 +996,7 @@
         <w:rPr>
           <w:i/>
         </w:rPr>
-        <w:t xml:space="preserve">O problema é que quando digitamos a opção “3” (que achávamos que era a de “entregue”), o sistema salvou do mesmo jeito — mas ficamos sem entender como funciona isso. Alguns pedidos foram salvos errado por causa disso. </w:t>
-      </w:r>
-      <w:r>
-        <w:rPr>
-          <w:i/>
-        </w:rPr>
-        <w:t>😕</w:t>
+        <w:t>O problema é que quando digitamos a opção “3” (que achávamos que era a de “entregue”), o sistema salvou do mesmo jeito — mas ficamos sem entender como funciona isso. Alguns pedidos foram salvos errado por causa disso. 😕</w:t>
       </w:r>
     </w:p>
     <w:p>
@@ -1268,27 +1025,7 @@
           <w:sz w:val="26"/>
           <w:szCs w:val="26"/>
         </w:rPr>
-        <w:t>🧾</w:t>
-      </w:r>
-      <w:r>
-        <w:rPr>
-          <w:b/>
-          <w:i/>
-          <w:color w:val="000000"/>
-          <w:sz w:val="26"/>
-          <w:szCs w:val="26"/>
-        </w:rPr>
-        <w:t xml:space="preserve"> 5. Falta de resposta</w:t>
-      </w:r>
-      <w:r>
-        <w:rPr>
-          <w:b/>
-          <w:i/>
-          <w:color w:val="000000"/>
-          <w:sz w:val="26"/>
-          <w:szCs w:val="26"/>
-        </w:rPr>
-        <w:t xml:space="preserve"> com entradas erradas:</w:t>
+        <w:t>🧾 5. Falta de resposta com entradas erradas:</w:t>
       </w:r>
     </w:p>
     <w:p>
@@ -1333,13 +1070,7 @@
         <w:rPr>
           <w:i/>
         </w:rPr>
-        <w:t xml:space="preserve">Ele ficou meio assustado, achando que tinha feito besteira, </w:t>
-      </w:r>
-      <w:r>
-        <w:rPr>
-          <w:i/>
-        </w:rPr>
-        <w:t>e a gente também não soube explicar. Acho que seria bom o sistema mostrar uma mensagem dizendo que a entrada está errada, sabe?</w:t>
+        <w:t>Ele ficou meio assustado, achando que tinha feito besteira, e a gente também não soube explicar. Acho que seria bom o sistema mostrar uma mensagem dizendo que a entrada está errada, sabe?</w:t>
       </w:r>
     </w:p>
     <w:p>
@@ -1363,32 +1094,23 @@
           <w:sz w:val="34"/>
           <w:szCs w:val="34"/>
         </w:rPr>
-        <w:t>💬</w:t>
-      </w:r>
-      <w:r>
-        <w:rPr>
-          <w:b/>
-          <w:i/>
+        <w:t xml:space="preserve">💬 Diálogos do Cliente – </w:t>
+      </w:r>
+      <w:r>
+        <w:rPr>
+          <w:b/>
           <w:sz w:val="34"/>
           <w:szCs w:val="34"/>
         </w:rPr>
-        <w:t xml:space="preserve"> Diálogos do Cliente – </w:t>
-      </w:r>
-      <w:r>
-        <w:rPr>
-          <w:b/>
+        <w:t>(Pesquisar Pedidos)</w:t>
+      </w:r>
+      <w:r>
+        <w:rPr>
+          <w:b/>
+          <w:i/>
           <w:sz w:val="34"/>
           <w:szCs w:val="34"/>
         </w:rPr>
-        <w:t>(Pesquisar Pedidos)</w:t>
-      </w:r>
-      <w:r>
-        <w:rPr>
-          <w:b/>
-          <w:i/>
-          <w:sz w:val="34"/>
-          <w:szCs w:val="34"/>
-        </w:rPr>
         <w:t xml:space="preserve"> 09/04/2025</w:t>
       </w:r>
     </w:p>
@@ -1405,13 +1127,7 @@
         <w:rPr>
           <w:i/>
         </w:rPr>
-        <w:t xml:space="preserve">Oi, pessoal! Aproveitando aqui, queria comentar mais um ponto que </w:t>
-      </w:r>
-      <w:r>
-        <w:rPr>
-          <w:i/>
-        </w:rPr>
-        <w:t>observei.</w:t>
+        <w:t>Oi, pessoal! Aproveitando aqui, queria comentar mais um ponto que observei.</w:t>
       </w:r>
     </w:p>
     <w:p>
@@ -1440,13 +1156,7 @@
         <w:rPr>
           <w:i/>
         </w:rPr>
-        <w:t xml:space="preserve"> quando clicamos pra atualizar. A gente faz o processo certinho, mas o sistema não responde, não dá mensag</w:t>
-      </w:r>
-      <w:r>
-        <w:rPr>
-          <w:i/>
-        </w:rPr>
-        <w:t>em nenhuma. Parece que não reconhece a ação.</w:t>
+        <w:t xml:space="preserve"> quando clicamos pra atualizar. A gente faz o processo certinho, mas o sistema não responde, não dá mensagem nenhuma. Parece que não reconhece a ação.</w:t>
       </w:r>
     </w:p>
     <w:p>
@@ -1500,16 +1210,15 @@
           <w:sz w:val="34"/>
           <w:szCs w:val="34"/>
         </w:rPr>
-        <w:t>💬</w:t>
-      </w:r>
-      <w:r>
-        <w:rPr>
-          <w:b/>
-          <w:i/>
+        <w:t xml:space="preserve">💬 Diálogos do Cliente – </w:t>
+      </w:r>
+      <w:r>
+        <w:rPr>
+          <w:b/>
           <w:sz w:val="34"/>
           <w:szCs w:val="34"/>
         </w:rPr>
-        <w:t xml:space="preserve"> Diálogos do C</w:t>
+        <w:t>(Cadastrar Itens no Menu)</w:t>
       </w:r>
       <w:r>
         <w:rPr>
@@ -1518,23 +1227,6 @@
           <w:sz w:val="34"/>
           <w:szCs w:val="34"/>
         </w:rPr>
-        <w:t xml:space="preserve">liente – </w:t>
-      </w:r>
-      <w:r>
-        <w:rPr>
-          <w:b/>
-          <w:sz w:val="34"/>
-          <w:szCs w:val="34"/>
-        </w:rPr>
-        <w:t>(Cadastrar Itens no Menu)</w:t>
-      </w:r>
-      <w:r>
-        <w:rPr>
-          <w:b/>
-          <w:i/>
-          <w:sz w:val="34"/>
-          <w:szCs w:val="34"/>
-        </w:rPr>
         <w:t xml:space="preserve"> 01/05/2025</w:t>
       </w:r>
     </w:p>
@@ -1581,13 +1273,7 @@
         <w:rPr>
           <w:i/>
         </w:rPr>
-        <w:t xml:space="preserve">, sabe? Tipo, criar um novo sabor de pizza, ou um novo refrigerante que chegou. Hoje só dá </w:t>
-      </w:r>
-      <w:r>
-        <w:rPr>
-          <w:i/>
-        </w:rPr>
-        <w:t>pra fazer isso com vocês aí do suporte, né?</w:t>
+        <w:t>, sabe? Tipo, criar um novo sabor de pizza, ou um novo refrigerante que chegou. Hoje só dá pra fazer isso com vocês aí do suporte, né?</w:t>
       </w:r>
     </w:p>
     <w:p>
@@ -1645,23 +1331,7 @@
           <w:sz w:val="34"/>
           <w:szCs w:val="34"/>
         </w:rPr>
-        <w:t>🛠</w:t>
-      </w:r>
-      <w:r>
-        <w:rPr>
-          <w:b/>
-          <w:sz w:val="34"/>
-          <w:szCs w:val="34"/>
-        </w:rPr>
-        <w:t>️</w:t>
-      </w:r>
-      <w:r>
-        <w:rPr>
-          <w:b/>
-          <w:sz w:val="34"/>
-          <w:szCs w:val="34"/>
-        </w:rPr>
-        <w:t xml:space="preserve"> Notas Técnicas </w:t>
+        <w:t xml:space="preserve">🛠️ Notas Técnicas </w:t>
       </w:r>
     </w:p>
     <w:p>
@@ -1671,10 +1341,7 @@
         <w:jc w:val="both"/>
       </w:pPr>
       <w:r>
-        <w:t>💡</w:t>
-      </w:r>
-      <w:r>
-        <w:t xml:space="preserve"> </w:t>
+        <w:t xml:space="preserve">💡 </w:t>
       </w:r>
       <w:r>
         <w:rPr>
@@ -1683,10 +1350,7 @@
         <w:t>Dica técnica</w:t>
       </w:r>
       <w:r>
-        <w:t>: A condição na Janela 2, responsável por capturar a entrada de atualização, está com um erro de avaliação (por exemp</w:t>
-      </w:r>
-      <w:r>
-        <w:t xml:space="preserve">lo, checando um valor diferente do esperado, como "S" quando o input real vem como "s" ou até com espaços ou erros de digitação). Isso faz com que o código </w:t>
+        <w:t xml:space="preserve">: A condição na Janela 2, responsável por capturar a entrada de atualização, está com um erro de avaliação (por exemplo, checando um valor diferente do esperado, como "S" quando o input real vem como "s" ou até com espaços ou erros de digitação). Isso faz com que o código </w:t>
       </w:r>
       <w:r>
         <w:rPr>
@@ -1705,22 +1369,13 @@
         <w:jc w:val="both"/>
       </w:pPr>
       <w:r>
-        <w:t>🔧</w:t>
-      </w:r>
-      <w:r>
-        <w:t xml:space="preserve"> </w:t>
-      </w:r>
-      <w:r>
-        <w:rPr>
-          <w:b/>
-        </w:rPr>
-        <w:t>Orientaç</w:t>
-      </w:r>
-      <w:r>
-        <w:rPr>
-          <w:b/>
-        </w:rPr>
-        <w:t>ões para a equipe de desenvolvimento</w:t>
+        <w:t xml:space="preserve">🔧 </w:t>
+      </w:r>
+      <w:r>
+        <w:rPr>
+          <w:b/>
+        </w:rPr>
+        <w:t>Orientações para a equipe de desenvolvimento</w:t>
       </w:r>
       <w:r>
         <w:t>:</w:t>
@@ -1736,23 +1391,7 @@
         <w:jc w:val="both"/>
       </w:pPr>
       <w:r>
-        <w:t xml:space="preserve">A funcionalidade de cadastro de itens já está parcialmente implementada em </w:t>
-      </w:r>
-      <w:proofErr w:type="spellStart"/>
-      <w:r>
-        <w:t>backend</w:t>
-      </w:r>
-      <w:proofErr w:type="spellEnd"/>
-      <w:r>
-        <w:t xml:space="preserve"> (models e </w:t>
-      </w:r>
-      <w:proofErr w:type="spellStart"/>
-      <w:r>
-        <w:t>controllers</w:t>
-      </w:r>
-      <w:proofErr w:type="spellEnd"/>
-      <w:r>
-        <w:t>).</w:t>
+        <w:t>A funcionalidade de cadastro de itens já está parcialmente implementada em backend (models e controllers).</w:t>
       </w:r>
     </w:p>
     <w:p>
@@ -1771,21 +1410,7 @@
         <w:rPr>
           <w:b/>
         </w:rPr>
-        <w:t>nova janela (</w:t>
-      </w:r>
-      <w:proofErr w:type="spellStart"/>
-      <w:r>
-        <w:rPr>
-          <w:b/>
-        </w:rPr>
-        <w:t>view</w:t>
-      </w:r>
-      <w:proofErr w:type="spellEnd"/>
-      <w:r>
-        <w:rPr>
-          <w:b/>
-        </w:rPr>
-        <w:t>)</w:t>
+        <w:t>nova janela (view)</w:t>
       </w:r>
       <w:r>
         <w:t xml:space="preserve"> que permita ao Sr. Natanael cadastrar novos produtos.</w:t>
@@ -1804,15 +1429,7 @@
         <w:jc w:val="both"/>
       </w:pPr>
       <w:r>
-        <w:t xml:space="preserve">A </w:t>
-      </w:r>
-      <w:proofErr w:type="spellStart"/>
-      <w:r>
-        <w:t>view</w:t>
-      </w:r>
-      <w:proofErr w:type="spellEnd"/>
-      <w:r>
-        <w:t xml:space="preserve"> deverá incluir os seguintes campos:</w:t>
+        <w:t>A view deverá incluir os seguintes campos:</w:t>
       </w:r>
       <w:r>
         <w:br/>
@@ -1908,15 +1525,7 @@
         <w:jc w:val="both"/>
       </w:pPr>
       <w:r>
-        <w:t xml:space="preserve">Garantir que os dados sejam validados antes do envio (campos obrigatórios, valor numérico no preço, </w:t>
-      </w:r>
-      <w:proofErr w:type="spellStart"/>
-      <w:r>
-        <w:t>etc</w:t>
-      </w:r>
-      <w:proofErr w:type="spellEnd"/>
-      <w:r>
-        <w:t>). (extra)</w:t>
+        <w:t>Garantir que os dados sejam validados antes do envio (campos obrigatórios, valor numérico no preço, etc). (extra)</w:t>
       </w:r>
     </w:p>
     <w:p>
@@ -1968,15 +1577,7 @@
           <w:szCs w:val="34"/>
         </w:rPr>
         <w:lastRenderedPageBreak/>
-        <w:t>📋</w:t>
-      </w:r>
-      <w:r>
-        <w:rPr>
-          <w:b/>
-          <w:sz w:val="34"/>
-          <w:szCs w:val="34"/>
-        </w:rPr>
-        <w:t xml:space="preserve"> Tabela de Manutenções – Sistema "Pizza Mais" - Necessário preencher a tabela</w:t>
+        <w:t>📋 Tabela de Manutenções – Sistema "Pizza Mais" - Necessário preencher a tabela</w:t>
       </w:r>
     </w:p>
     <w:tbl>
@@ -2057,13 +1658,7 @@
               <w:rPr>
                 <w:b/>
               </w:rPr>
-              <w:t>Descrição do</w:t>
-            </w:r>
-            <w:r>
-              <w:rPr>
-                <w:b/>
-              </w:rPr>
-              <w:t xml:space="preserve"> Problema ou Solicitação</w:t>
+              <w:t>Descrição do Problema ou Solicitação</w:t>
             </w:r>
           </w:p>
         </w:tc>
@@ -2173,6 +1768,9 @@
             <w:pPr>
               <w:jc w:val="both"/>
             </w:pPr>
+            <w:r>
+              <w:t>O menu de itens estava sendo exibido diretamente no formato JSON bruto (lista de tuplas), tornando a interpretação extremamente difícil para os usuários.</w:t>
+            </w:r>
           </w:p>
         </w:tc>
         <w:tc>
@@ -2195,6 +1793,9 @@
             <w:pPr>
               <w:jc w:val="both"/>
             </w:pPr>
+            <w:r>
+              <w:t>Adaptativa</w:t>
+            </w:r>
           </w:p>
         </w:tc>
         <w:tc>
@@ -2297,6 +1898,14 @@
             <w:pPr>
               <w:jc w:val="both"/>
             </w:pPr>
+            <w:r>
+              <w:t>Corretiva + Preventiva</w:t>
+            </w:r>
+          </w:p>
+          <w:p>
+            <w:pPr>
+              <w:jc w:val="both"/>
+            </w:pPr>
           </w:p>
         </w:tc>
         <w:tc>
@@ -2319,6 +1928,9 @@
             <w:pPr>
               <w:jc w:val="both"/>
             </w:pPr>
+            <w:r>
+              <w:t>Melhorar a lógica de verificação de exceção para que o usuário digite apenas o esperado pelo sistema.</w:t>
+            </w:r>
           </w:p>
         </w:tc>
       </w:tr>
@@ -2372,10 +1984,7 @@
               <w:jc w:val="both"/>
             </w:pPr>
             <w:r>
-              <w:t xml:space="preserve">Ao </w:t>
-            </w:r>
-            <w:r>
-              <w:t>adicionar novo item ao pedido, a confirmação falha ocasionalmente.</w:t>
+              <w:t>Ao adicionar novo item ao pedido, a confirmação falha ocasionalmente.</w:t>
             </w:r>
           </w:p>
         </w:tc>
@@ -2479,6 +2088,15 @@
             <w:pPr>
               <w:jc w:val="both"/>
             </w:pPr>
+            <w:r>
+              <w:t>Ao criar um item aparecia somente a mensagem de “</w:t>
+            </w:r>
+            <w:r>
+              <w:t>Nova view</w:t>
+            </w:r>
+            <w:r>
+              <w:t>” e não cadastrando o item.</w:t>
+            </w:r>
           </w:p>
         </w:tc>
         <w:tc>
@@ -2501,6 +2119,9 @@
             <w:pPr>
               <w:jc w:val="both"/>
             </w:pPr>
+            <w:r>
+              <w:t>Corretiva</w:t>
+            </w:r>
           </w:p>
         </w:tc>
         <w:tc>
@@ -2523,6 +2144,9 @@
             <w:pPr>
               <w:jc w:val="both"/>
             </w:pPr>
+            <w:r>
+              <w:t>Criar uma view para cadastro de item.</w:t>
+            </w:r>
           </w:p>
         </w:tc>
       </w:tr>
@@ -2577,23 +2201,14 @@
             </w:pPr>
             <w:commentRangeStart w:id="19"/>
             <w:r>
-              <w:t>O sistema não apresenta nenhuma resposta na opção inicial: Cadastrar pedido (y-</w:t>
-            </w:r>
-            <w:r>
-              <w:t xml:space="preserve">Sim, </w:t>
-            </w:r>
-            <w:proofErr w:type="spellStart"/>
-            <w:r>
-              <w:t>n-Nao</w:t>
-            </w:r>
-            <w:proofErr w:type="spellEnd"/>
-            <w:r>
-              <w:t>).</w:t>
+              <w:t>O sistema não apresenta nenhuma resposta na opção inicial: Cadastrar pedido (y-Sim, n-Nao).</w:t>
             </w:r>
             <w:commentRangeEnd w:id="19"/>
             <w:r>
               <w:rPr>
                 <w:rStyle w:val="Refdecomentrio"/>
+                <w:sz w:val="22"/>
+                <w:szCs w:val="22"/>
               </w:rPr>
               <w:commentReference w:id="19"/>
             </w:r>
@@ -2704,6 +2319,8 @@
             <w:r>
               <w:rPr>
                 <w:rStyle w:val="Refdecomentrio"/>
+                <w:sz w:val="22"/>
+                <w:szCs w:val="22"/>
               </w:rPr>
               <w:commentReference w:id="20"/>
             </w:r>
@@ -2808,15 +2425,14 @@
             </w:pPr>
             <w:commentRangeStart w:id="21"/>
             <w:r>
-              <w:t xml:space="preserve">Cliente solicita a criação de uma nova tela para </w:t>
-            </w:r>
-            <w:r>
-              <w:t>cadastrar novos itens no menu do restaurante.</w:t>
+              <w:t>Cliente solicita a criação de uma nova tela para cadastrar novos itens no menu do restaurante.</w:t>
             </w:r>
             <w:commentRangeEnd w:id="21"/>
             <w:r>
               <w:rPr>
                 <w:rStyle w:val="Refdecomentrio"/>
+                <w:sz w:val="22"/>
+                <w:szCs w:val="22"/>
               </w:rPr>
               <w:commentReference w:id="21"/>
             </w:r>
@@ -2868,23 +2484,7 @@
               <w:jc w:val="both"/>
             </w:pPr>
             <w:r>
-              <w:t xml:space="preserve">Implementar uma </w:t>
-            </w:r>
-            <w:proofErr w:type="spellStart"/>
-            <w:r>
-              <w:t>view</w:t>
-            </w:r>
-            <w:proofErr w:type="spellEnd"/>
-            <w:r>
-              <w:t xml:space="preserve"> de cadastro de itens, integrando com os </w:t>
-            </w:r>
-            <w:proofErr w:type="spellStart"/>
-            <w:r>
-              <w:t>controllers</w:t>
-            </w:r>
-            <w:proofErr w:type="spellEnd"/>
-            <w:r>
-              <w:t xml:space="preserve"> e models já existentes.</w:t>
+              <w:t>Implementar uma view de cadastro de itens, integrando com os controllers e models já existentes.</w:t>
             </w:r>
           </w:p>
         </w:tc>
@@ -2950,15 +2550,7 @@
           <w:sz w:val="34"/>
           <w:szCs w:val="34"/>
         </w:rPr>
-        <w:t>📢</w:t>
-      </w:r>
-      <w:r>
-        <w:rPr>
-          <w:b/>
-          <w:sz w:val="34"/>
-          <w:szCs w:val="34"/>
-        </w:rPr>
-        <w:t>Desafio extra (Não obrigatório)</w:t>
+        <w:t>📢Desafio extra (Não obrigatório)</w:t>
       </w:r>
     </w:p>
     <w:p>
@@ -2979,26 +2571,15 @@
         <w:t>models</w:t>
       </w:r>
       <w:r>
-        <w:t>, podemos ver que a realidade do banco não condiz com as atuais tabelas do banco de dados, esse fato se deve à necessidade de novas colunas, modificação de tipos durante</w:t>
-      </w:r>
-      <w:r>
-        <w:t xml:space="preserve"> a vida útil do software. </w:t>
-      </w:r>
-    </w:p>
-    <w:p>
-      <w:pPr>
-        <w:jc w:val="both"/>
-      </w:pPr>
-      <w:r>
-        <w:t xml:space="preserve">Gere o </w:t>
-      </w:r>
-      <w:proofErr w:type="spellStart"/>
-      <w:r>
-        <w:t>sql</w:t>
-      </w:r>
-      <w:proofErr w:type="spellEnd"/>
-      <w:r>
-        <w:t xml:space="preserve"> que ao ser executado retorna o mesmo banco de dados atual do projeto. Abaixo seguem imagens com informações das tabelas.</w:t>
+        <w:t xml:space="preserve">, podemos ver que a realidade do banco não condiz com as atuais tabelas do banco de dados, esse fato se deve à necessidade de novas colunas, modificação de tipos durante a vida útil do software. </w:t>
+      </w:r>
+    </w:p>
+    <w:p>
+      <w:pPr>
+        <w:jc w:val="both"/>
+      </w:pPr>
+      <w:r>
+        <w:t>Gere o sql que ao ser executado retorna o mesmo banco de dados atual do projeto. Abaixo seguem imagens com informações das tabelas.</w:t>
       </w:r>
     </w:p>
     <w:p>
@@ -3303,11 +2884,9 @@
               </w:pBdr>
               <w:spacing w:line="240" w:lineRule="auto"/>
             </w:pPr>
-            <w:proofErr w:type="spellStart"/>
             <w:r>
               <w:t>ItensPedidos</w:t>
             </w:r>
-            <w:proofErr w:type="spellEnd"/>
           </w:p>
         </w:tc>
       </w:tr>
@@ -3459,35 +3038,16 @@
           <w:sz w:val="28"/>
           <w:szCs w:val="28"/>
         </w:rPr>
-        <w:lastRenderedPageBreak/>
-        <w:t xml:space="preserve">Complete as </w:t>
-      </w:r>
-      <w:proofErr w:type="spellStart"/>
-      <w:r>
-        <w:rPr>
-          <w:b/>
+        <w:t>Complete as querys abaixo para que correspondam com as imagens apresentadas acima.</w:t>
+      </w:r>
+    </w:p>
+    <w:p>
+      <w:pPr>
+        <w:jc w:val="both"/>
+        <w:rPr>
           <w:sz w:val="28"/>
           <w:szCs w:val="28"/>
         </w:rPr>
-        <w:t>querys</w:t>
-      </w:r>
-      <w:proofErr w:type="spellEnd"/>
-      <w:r>
-        <w:rPr>
-          <w:b/>
-          <w:sz w:val="28"/>
-          <w:szCs w:val="28"/>
-        </w:rPr>
-        <w:t xml:space="preserve"> abaixo para que correspondam com as imagens apresentadas acima.</w:t>
-      </w:r>
-    </w:p>
-    <w:p>
-      <w:pPr>
-        <w:jc w:val="both"/>
-        <w:rPr>
-          <w:sz w:val="28"/>
-          <w:szCs w:val="28"/>
-        </w:rPr>
       </w:pPr>
     </w:p>
     <w:p>
@@ -3503,13 +3063,11 @@
         <w:ind w:firstLine="720"/>
         <w:jc w:val="both"/>
       </w:pPr>
-      <w:proofErr w:type="spellStart"/>
-      <w:r>
-        <w:t>IdPedido</w:t>
-      </w:r>
-      <w:proofErr w:type="spellEnd"/>
-      <w:r>
-        <w:t xml:space="preserve"> </w:t>
+      <w:r>
+        <w:t xml:space="preserve">IdPedido </w:t>
+      </w:r>
+      <w:r>
+        <w:t xml:space="preserve"> SERIAL PRIMARY KEY,</w:t>
       </w:r>
     </w:p>
     <w:p>
@@ -3520,6 +3078,9 @@
       <w:r>
         <w:t xml:space="preserve">Status </w:t>
       </w:r>
+      <w:r>
+        <w:t>VARCHAR(30) NOT NULL,</w:t>
+      </w:r>
     </w:p>
     <w:p>
       <w:pPr>
@@ -3529,19 +3090,20 @@
       <w:r>
         <w:t>Delivery</w:t>
       </w:r>
+      <w:r>
+        <w:t xml:space="preserve"> BOLL,</w:t>
+      </w:r>
     </w:p>
     <w:p>
       <w:pPr>
         <w:ind w:firstLine="720"/>
         <w:jc w:val="both"/>
       </w:pPr>
-      <w:proofErr w:type="spellStart"/>
-      <w:r>
-        <w:t>Endereco</w:t>
-      </w:r>
-      <w:proofErr w:type="spellEnd"/>
-      <w:r>
-        <w:t xml:space="preserve"> </w:t>
+      <w:r>
+        <w:t xml:space="preserve">Endereco </w:t>
+      </w:r>
+      <w:r>
+        <w:t>VARCHAR(100),</w:t>
       </w:r>
     </w:p>
     <w:p>
@@ -3552,19 +3114,20 @@
       <w:r>
         <w:t xml:space="preserve">Data </w:t>
       </w:r>
+      <w:r>
+        <w:t>DATE,</w:t>
+      </w:r>
     </w:p>
     <w:p>
       <w:pPr>
         <w:ind w:firstLine="720"/>
         <w:jc w:val="both"/>
       </w:pPr>
-      <w:proofErr w:type="spellStart"/>
-      <w:r>
-        <w:t>ValorTotal</w:t>
-      </w:r>
-      <w:proofErr w:type="spellEnd"/>
-      <w:r>
-        <w:t xml:space="preserve"> </w:t>
+      <w:r>
+        <w:t xml:space="preserve">ValorTotal </w:t>
+      </w:r>
+      <w:r>
+        <w:t>REAL NOT NULL</w:t>
       </w:r>
     </w:p>
     <w:p>
@@ -3604,11 +3167,12 @@
         <w:ind w:firstLine="720"/>
         <w:jc w:val="both"/>
       </w:pPr>
-      <w:proofErr w:type="spellStart"/>
       <w:r>
         <w:t>IdItens</w:t>
       </w:r>
-      <w:proofErr w:type="spellEnd"/>
+      <w:r>
+        <w:t xml:space="preserve"> SERIAL PRIMARY KEY,</w:t>
+      </w:r>
     </w:p>
     <w:p>
       <w:pPr>
@@ -3618,19 +3182,20 @@
       <w:r>
         <w:t xml:space="preserve">Nome </w:t>
       </w:r>
+      <w:r>
+        <w:t>VARCHAR(30),</w:t>
+      </w:r>
     </w:p>
     <w:p>
       <w:pPr>
         <w:ind w:firstLine="720"/>
         <w:jc w:val="both"/>
       </w:pPr>
-      <w:proofErr w:type="spellStart"/>
-      <w:r>
-        <w:t>Preco</w:t>
-      </w:r>
-      <w:proofErr w:type="spellEnd"/>
-      <w:r>
-        <w:t xml:space="preserve"> </w:t>
+      <w:r>
+        <w:t xml:space="preserve">Preco </w:t>
+      </w:r>
+      <w:r>
+        <w:t>REAL,</w:t>
       </w:r>
     </w:p>
     <w:p>
@@ -3641,27 +3206,17 @@
       <w:r>
         <w:t xml:space="preserve">Tipo </w:t>
       </w:r>
+      <w:r>
+        <w:t>VARCHAR(30),</w:t>
+      </w:r>
     </w:p>
     <w:p>
       <w:pPr>
         <w:ind w:firstLine="720"/>
         <w:jc w:val="both"/>
       </w:pPr>
-      <w:proofErr w:type="spellStart"/>
-      <w:r>
-        <w:t>Descricao</w:t>
-      </w:r>
-      <w:proofErr w:type="spellEnd"/>
-      <w:r>
-        <w:t xml:space="preserve"> </w:t>
-      </w:r>
-      <w:proofErr w:type="gramStart"/>
-      <w:r>
-        <w:t>VARCHAR(</w:t>
-      </w:r>
-      <w:proofErr w:type="gramEnd"/>
-      <w:r>
-        <w:t>255),</w:t>
+      <w:r>
+        <w:t>Descricao VARCHAR(255),</w:t>
       </w:r>
     </w:p>
     <w:p>
@@ -3670,15 +3225,7 @@
         <w:jc w:val="both"/>
       </w:pPr>
       <w:r>
-        <w:t xml:space="preserve">CONSTRAINT </w:t>
-      </w:r>
-      <w:proofErr w:type="spellStart"/>
-      <w:r>
-        <w:t>Produto_Unique</w:t>
-      </w:r>
-      <w:proofErr w:type="spellEnd"/>
-      <w:r>
-        <w:t xml:space="preserve"> UNIQUE (Nome)</w:t>
+        <w:t>CONSTRAINT Produto_Unique UNIQUE (Nome)</w:t>
       </w:r>
     </w:p>
     <w:p>
@@ -3712,15 +3259,7 @@
         <w:jc w:val="both"/>
       </w:pPr>
       <w:r>
-        <w:t xml:space="preserve">CREATE TABLE </w:t>
-      </w:r>
-      <w:proofErr w:type="spellStart"/>
-      <w:r>
-        <w:t>ItensPedidos</w:t>
-      </w:r>
-      <w:proofErr w:type="spellEnd"/>
-      <w:r>
-        <w:t xml:space="preserve"> (</w:t>
+        <w:t>CREATE TABLE ItensPedidos (</w:t>
       </w:r>
     </w:p>
     <w:p>
@@ -3731,19 +3270,26 @@
       <w:r>
         <w:t xml:space="preserve">Id </w:t>
       </w:r>
+      <w:r>
+        <w:t>SERIAL PRIMARY KEY,</w:t>
+      </w:r>
     </w:p>
     <w:p>
       <w:pPr>
         <w:ind w:firstLine="720"/>
         <w:jc w:val="both"/>
       </w:pPr>
-      <w:proofErr w:type="spellStart"/>
-      <w:r>
-        <w:t>IdPedido</w:t>
-      </w:r>
-      <w:proofErr w:type="spellEnd"/>
-      <w:r>
-        <w:t xml:space="preserve"> </w:t>
+      <w:r>
+        <w:t xml:space="preserve">IdPedido </w:t>
+      </w:r>
+      <w:r>
+        <w:t xml:space="preserve">INTEGER REFERENCES </w:t>
+      </w:r>
+      <w:r>
+        <w:t>Pedidos</w:t>
+      </w:r>
+      <w:r>
+        <w:t>(IdPedido),</w:t>
       </w:r>
     </w:p>
     <w:p>
@@ -3751,13 +3297,11 @@
         <w:ind w:firstLine="720"/>
         <w:jc w:val="both"/>
       </w:pPr>
-      <w:proofErr w:type="spellStart"/>
-      <w:r>
-        <w:t>IdItem</w:t>
-      </w:r>
-      <w:proofErr w:type="spellEnd"/>
-      <w:r>
-        <w:t xml:space="preserve"> </w:t>
+      <w:r>
+        <w:t xml:space="preserve">IdItem </w:t>
+      </w:r>
+      <w:r>
+        <w:t>INTEGER REFERENCES Itens(IdItens),</w:t>
       </w:r>
     </w:p>
     <w:p>
@@ -3783,7 +3327,7 @@
 </file>
 
 <file path=word/comments.xml><?xml version="1.0" encoding="utf-8"?>
-<w:comments xmlns:wpc="http://schemas.microsoft.com/office/word/2010/wordprocessingCanvas" xmlns:cx="http://schemas.microsoft.com/office/drawing/2014/chartex" xmlns:cx1="http://schemas.microsoft.com/office/drawing/2015/9/8/chartex" xmlns:cx2="http://schemas.microsoft.com/office/drawing/2015/10/21/chartex" xmlns:cx3="http://schemas.microsoft.com/office/drawing/2016/5/9/chartex" xmlns:cx4="http://schemas.microsoft.com/office/drawing/2016/5/10/chartex" xmlns:cx5="http://schemas.microsoft.com/office/drawing/2016/5/11/chartex" xmlns:cx6="http://schemas.microsoft.com/office/drawing/2016/5/12/chartex" xmlns:cx7="http://schemas.microsoft.com/office/drawing/2016/5/13/chartex" xmlns:cx8="http://schemas.microsoft.com/office/drawing/2016/5/14/chartex" xmlns:mc="http://schemas.openxmlformats.org/markup-compatibility/2006" xmlns:aink="http://schemas.microsoft.com/office/drawing/2016/ink" xmlns:am3d="http://schemas.microsoft.com/office/drawing/2017/model3d" xmlns:o="urn:schemas-microsoft-com:office:office" xmlns:r="http://schemas.openxmlformats.org/officeDocument/2006/relationships" xmlns:m="http://schemas.openxmlformats.org/officeDocument/2006/math" xmlns:v="urn:schemas-microsoft-com:vml" xmlns:wp14="http://schemas.microsoft.com/office/word/2010/wordprocessingDrawing" xmlns:wp="http://schemas.openxmlformats.org/drawingml/2006/wordprocessingDrawing" xmlns:w10="urn:schemas-microsoft-com:office:word" xmlns:w="http://schemas.openxmlformats.org/wordprocessingml/2006/main" xmlns:w14="http://schemas.microsoft.com/office/word/2010/wordml" xmlns:w15="http://schemas.microsoft.com/office/word/2012/wordml" xmlns:w16cex="http://schemas.microsoft.com/office/word/2018/wordml/cex" xmlns:w16cid="http://schemas.microsoft.com/office/word/2016/wordml/cid" xmlns:w16="http://schemas.microsoft.com/office/word/2018/wordml" xmlns:w16sdtdh="http://schemas.microsoft.com/office/word/2020/wordml/sdtdatahash" xmlns:w16se="http://schemas.microsoft.com/office/word/2015/wordml/symex" xmlns:wpg="http://schemas.microsoft.com/office/word/2010/wordprocessingGroup" xmlns:wpi="http://schemas.microsoft.com/office/word/2010/wordprocessingInk" xmlns:wne="http://schemas.microsoft.com/office/word/2006/wordml" xmlns:wps="http://schemas.microsoft.com/office/word/2010/wordprocessingShape" mc:Ignorable="w14 w15 w16se w16cid w16 w16cex w16sdtdh wp14">
+<w:comments xmlns:wpc="http://schemas.microsoft.com/office/word/2010/wordprocessingCanvas" xmlns:cx="http://schemas.microsoft.com/office/drawing/2014/chartex" xmlns:cx1="http://schemas.microsoft.com/office/drawing/2015/9/8/chartex" xmlns:cx2="http://schemas.microsoft.com/office/drawing/2015/10/21/chartex" xmlns:cx3="http://schemas.microsoft.com/office/drawing/2016/5/9/chartex" xmlns:cx4="http://schemas.microsoft.com/office/drawing/2016/5/10/chartex" xmlns:cx5="http://schemas.microsoft.com/office/drawing/2016/5/11/chartex" xmlns:cx6="http://schemas.microsoft.com/office/drawing/2016/5/12/chartex" xmlns:cx7="http://schemas.microsoft.com/office/drawing/2016/5/13/chartex" xmlns:cx8="http://schemas.microsoft.com/office/drawing/2016/5/14/chartex" xmlns:mc="http://schemas.openxmlformats.org/markup-compatibility/2006" xmlns:aink="http://schemas.microsoft.com/office/drawing/2016/ink" xmlns:am3d="http://schemas.microsoft.com/office/drawing/2017/model3d" xmlns:o="urn:schemas-microsoft-com:office:office" xmlns:oel="http://schemas.microsoft.com/office/2019/extlst" xmlns:r="http://schemas.openxmlformats.org/officeDocument/2006/relationships" xmlns:m="http://schemas.openxmlformats.org/officeDocument/2006/math" xmlns:v="urn:schemas-microsoft-com:vml" xmlns:wp14="http://schemas.microsoft.com/office/word/2010/wordprocessingDrawing" xmlns:wp="http://schemas.openxmlformats.org/drawingml/2006/wordprocessingDrawing" xmlns:w10="urn:schemas-microsoft-com:office:word" xmlns:w="http://schemas.openxmlformats.org/wordprocessingml/2006/main" xmlns:w14="http://schemas.microsoft.com/office/word/2010/wordml" xmlns:w15="http://schemas.microsoft.com/office/word/2012/wordml" xmlns:w16cex="http://schemas.microsoft.com/office/word/2018/wordml/cex" xmlns:w16cid="http://schemas.microsoft.com/office/word/2016/wordml/cid" xmlns:w16="http://schemas.microsoft.com/office/word/2018/wordml" xmlns:w16du="http://schemas.microsoft.com/office/word/2023/wordml/word16du" xmlns:w16sdtdh="http://schemas.microsoft.com/office/word/2020/wordml/sdtdatahash" xmlns:w16sdtfl="http://schemas.microsoft.com/office/word/2024/wordml/sdtformatlock" xmlns:w16se="http://schemas.microsoft.com/office/word/2015/wordml/symex" xmlns:wpg="http://schemas.microsoft.com/office/word/2010/wordprocessingGroup" xmlns:wpi="http://schemas.microsoft.com/office/word/2010/wordprocessingInk" xmlns:wne="http://schemas.microsoft.com/office/word/2006/wordml" xmlns:wps="http://schemas.microsoft.com/office/word/2010/wordprocessingShape" mc:Ignorable="w14 w15 w16se w16cid w16 w16cex w16sdtdh w16sdtfl w16du wp14">
   <w:comment w:id="19" w:author="Davi Cortes | ODOS Aceleradora" w:date="2025-07-09T09:10:00Z" w:initials="DC">
     <w:p>
       <w:pPr>
@@ -3836,7 +3380,7 @@
 </file>
 
 <file path=word/commentsExtended.xml><?xml version="1.0" encoding="utf-8"?>
-<w15:commentsEx xmlns:wpc="http://schemas.microsoft.com/office/word/2010/wordprocessingCanvas" xmlns:cx="http://schemas.microsoft.com/office/drawing/2014/chartex" xmlns:cx1="http://schemas.microsoft.com/office/drawing/2015/9/8/chartex" xmlns:cx2="http://schemas.microsoft.com/office/drawing/2015/10/21/chartex" xmlns:cx3="http://schemas.microsoft.com/office/drawing/2016/5/9/chartex" xmlns:cx4="http://schemas.microsoft.com/office/drawing/2016/5/10/chartex" xmlns:cx5="http://schemas.microsoft.com/office/drawing/2016/5/11/chartex" xmlns:cx6="http://schemas.microsoft.com/office/drawing/2016/5/12/chartex" xmlns:cx7="http://schemas.microsoft.com/office/drawing/2016/5/13/chartex" xmlns:cx8="http://schemas.microsoft.com/office/drawing/2016/5/14/chartex" xmlns:mc="http://schemas.openxmlformats.org/markup-compatibility/2006" xmlns:aink="http://schemas.microsoft.com/office/drawing/2016/ink" xmlns:am3d="http://schemas.microsoft.com/office/drawing/2017/model3d" xmlns:o="urn:schemas-microsoft-com:office:office" xmlns:r="http://schemas.openxmlformats.org/officeDocument/2006/relationships" xmlns:m="http://schemas.openxmlformats.org/officeDocument/2006/math" xmlns:v="urn:schemas-microsoft-com:vml" xmlns:wp14="http://schemas.microsoft.com/office/word/2010/wordprocessingDrawing" xmlns:wp="http://schemas.openxmlformats.org/drawingml/2006/wordprocessingDrawing" xmlns:w10="urn:schemas-microsoft-com:office:word" xmlns:w="http://schemas.openxmlformats.org/wordprocessingml/2006/main" xmlns:w14="http://schemas.microsoft.com/office/word/2010/wordml" xmlns:w15="http://schemas.microsoft.com/office/word/2012/wordml" xmlns:w16cex="http://schemas.microsoft.com/office/word/2018/wordml/cex" xmlns:w16cid="http://schemas.microsoft.com/office/word/2016/wordml/cid" xmlns:w16="http://schemas.microsoft.com/office/word/2018/wordml" xmlns:w16sdtdh="http://schemas.microsoft.com/office/word/2020/wordml/sdtdatahash" xmlns:w16se="http://schemas.microsoft.com/office/word/2015/wordml/symex" xmlns:wpg="http://schemas.microsoft.com/office/word/2010/wordprocessingGroup" xmlns:wpi="http://schemas.microsoft.com/office/word/2010/wordprocessingInk" xmlns:wne="http://schemas.microsoft.com/office/word/2006/wordml" xmlns:wps="http://schemas.microsoft.com/office/word/2010/wordprocessingShape" mc:Ignorable="w14 w15 w16se w16cid w16 w16cex w16sdtdh wp14">
+<w15:commentsEx xmlns:wpc="http://schemas.microsoft.com/office/word/2010/wordprocessingCanvas" xmlns:cx="http://schemas.microsoft.com/office/drawing/2014/chartex" xmlns:cx1="http://schemas.microsoft.com/office/drawing/2015/9/8/chartex" xmlns:cx2="http://schemas.microsoft.com/office/drawing/2015/10/21/chartex" xmlns:cx3="http://schemas.microsoft.com/office/drawing/2016/5/9/chartex" xmlns:cx4="http://schemas.microsoft.com/office/drawing/2016/5/10/chartex" xmlns:cx5="http://schemas.microsoft.com/office/drawing/2016/5/11/chartex" xmlns:cx6="http://schemas.microsoft.com/office/drawing/2016/5/12/chartex" xmlns:cx7="http://schemas.microsoft.com/office/drawing/2016/5/13/chartex" xmlns:cx8="http://schemas.microsoft.com/office/drawing/2016/5/14/chartex" xmlns:mc="http://schemas.openxmlformats.org/markup-compatibility/2006" xmlns:aink="http://schemas.microsoft.com/office/drawing/2016/ink" xmlns:am3d="http://schemas.microsoft.com/office/drawing/2017/model3d" xmlns:o="urn:schemas-microsoft-com:office:office" xmlns:oel="http://schemas.microsoft.com/office/2019/extlst" xmlns:r="http://schemas.openxmlformats.org/officeDocument/2006/relationships" xmlns:m="http://schemas.openxmlformats.org/officeDocument/2006/math" xmlns:v="urn:schemas-microsoft-com:vml" xmlns:wp14="http://schemas.microsoft.com/office/word/2010/wordprocessingDrawing" xmlns:wp="http://schemas.openxmlformats.org/drawingml/2006/wordprocessingDrawing" xmlns:w10="urn:schemas-microsoft-com:office:word" xmlns:w="http://schemas.openxmlformats.org/wordprocessingml/2006/main" xmlns:w14="http://schemas.microsoft.com/office/word/2010/wordml" xmlns:w15="http://schemas.microsoft.com/office/word/2012/wordml" xmlns:w16cex="http://schemas.microsoft.com/office/word/2018/wordml/cex" xmlns:w16cid="http://schemas.microsoft.com/office/word/2016/wordml/cid" xmlns:w16="http://schemas.microsoft.com/office/word/2018/wordml" xmlns:w16du="http://schemas.microsoft.com/office/word/2023/wordml/word16du" xmlns:w16sdtdh="http://schemas.microsoft.com/office/word/2020/wordml/sdtdatahash" xmlns:w16sdtfl="http://schemas.microsoft.com/office/word/2024/wordml/sdtformatlock" xmlns:w16se="http://schemas.microsoft.com/office/word/2015/wordml/symex" xmlns:wpg="http://schemas.microsoft.com/office/word/2010/wordprocessingGroup" xmlns:wpi="http://schemas.microsoft.com/office/word/2010/wordprocessingInk" xmlns:wne="http://schemas.microsoft.com/office/word/2006/wordml" xmlns:wps="http://schemas.microsoft.com/office/word/2010/wordprocessingShape" mc:Ignorable="w14 w15 w16se w16cid w16 w16cex w16sdtdh w16sdtfl w16du wp14">
   <w15:commentEx w15:paraId="2068E422" w15:done="0"/>
   <w15:commentEx w15:paraId="7D89E5E9" w15:done="0"/>
   <w15:commentEx w15:paraId="08FE0EBD" w15:done="0"/>
@@ -3844,7 +3388,7 @@
 </file>
 
 <file path=word/commentsExtensible.xml><?xml version="1.0" encoding="utf-8"?>
-<w16cex:commentsExtensible xmlns:wpc="http://schemas.microsoft.com/office/word/2010/wordprocessingCanvas" xmlns:cx="http://schemas.microsoft.com/office/drawing/2014/chartex" xmlns:cx1="http://schemas.microsoft.com/office/drawing/2015/9/8/chartex" xmlns:cx2="http://schemas.microsoft.com/office/drawing/2015/10/21/chartex" xmlns:cx3="http://schemas.microsoft.com/office/drawing/2016/5/9/chartex" xmlns:cx4="http://schemas.microsoft.com/office/drawing/2016/5/10/chartex" xmlns:cx5="http://schemas.microsoft.com/office/drawing/2016/5/11/chartex" xmlns:cx6="http://schemas.microsoft.com/office/drawing/2016/5/12/chartex" xmlns:cx7="http://schemas.microsoft.com/office/drawing/2016/5/13/chartex" xmlns:cx8="http://schemas.microsoft.com/office/drawing/2016/5/14/chartex" xmlns:mc="http://schemas.openxmlformats.org/markup-compatibility/2006" xmlns:aink="http://schemas.microsoft.com/office/drawing/2016/ink" xmlns:am3d="http://schemas.microsoft.com/office/drawing/2017/model3d" xmlns:o="urn:schemas-microsoft-com:office:office" xmlns:r="http://schemas.openxmlformats.org/officeDocument/2006/relationships" xmlns:m="http://schemas.openxmlformats.org/officeDocument/2006/math" xmlns:v="urn:schemas-microsoft-com:vml" xmlns:wp14="http://schemas.microsoft.com/office/word/2010/wordprocessingDrawing" xmlns:wp="http://schemas.openxmlformats.org/drawingml/2006/wordprocessingDrawing" xmlns:w10="urn:schemas-microsoft-com:office:word" xmlns:w="http://schemas.openxmlformats.org/wordprocessingml/2006/main" xmlns:w14="http://schemas.microsoft.com/office/word/2010/wordml" xmlns:w15="http://schemas.microsoft.com/office/word/2012/wordml" xmlns:w16cex="http://schemas.microsoft.com/office/word/2018/wordml/cex" xmlns:w16cid="http://schemas.microsoft.com/office/word/2016/wordml/cid" xmlns:w16="http://schemas.microsoft.com/office/word/2018/wordml" xmlns:w16sdtdh="http://schemas.microsoft.com/office/word/2020/wordml/sdtdatahash" xmlns:w16se="http://schemas.microsoft.com/office/word/2015/wordml/symex" xmlns:wpg="http://schemas.microsoft.com/office/word/2010/wordprocessingGroup" xmlns:wpi="http://schemas.microsoft.com/office/word/2010/wordprocessingInk" xmlns:wne="http://schemas.microsoft.com/office/word/2006/wordml" xmlns:wps="http://schemas.microsoft.com/office/word/2010/wordprocessingShape" mc:Ignorable="w14 w15 w16se w16cid w16 w16cex w16sdtdh wp14">
+<w16cex:commentsExtensible xmlns:wpc="http://schemas.microsoft.com/office/word/2010/wordprocessingCanvas" xmlns:cx="http://schemas.microsoft.com/office/drawing/2014/chartex" xmlns:cx1="http://schemas.microsoft.com/office/drawing/2015/9/8/chartex" xmlns:cx2="http://schemas.microsoft.com/office/drawing/2015/10/21/chartex" xmlns:cx3="http://schemas.microsoft.com/office/drawing/2016/5/9/chartex" xmlns:cx4="http://schemas.microsoft.com/office/drawing/2016/5/10/chartex" xmlns:cx5="http://schemas.microsoft.com/office/drawing/2016/5/11/chartex" xmlns:cx6="http://schemas.microsoft.com/office/drawing/2016/5/12/chartex" xmlns:cx7="http://schemas.microsoft.com/office/drawing/2016/5/13/chartex" xmlns:cx8="http://schemas.microsoft.com/office/drawing/2016/5/14/chartex" xmlns:cr="http://schemas.microsoft.com/office/comments/2020/reactions" xmlns:mc="http://schemas.openxmlformats.org/markup-compatibility/2006" xmlns:aink="http://schemas.microsoft.com/office/drawing/2016/ink" xmlns:am3d="http://schemas.microsoft.com/office/drawing/2017/model3d" xmlns:o="urn:schemas-microsoft-com:office:office" xmlns:oel="http://schemas.microsoft.com/office/2019/extlst" xmlns:r="http://schemas.openxmlformats.org/officeDocument/2006/relationships" xmlns:m="http://schemas.openxmlformats.org/officeDocument/2006/math" xmlns:v="urn:schemas-microsoft-com:vml" xmlns:wp14="http://schemas.microsoft.com/office/word/2010/wordprocessingDrawing" xmlns:wp="http://schemas.openxmlformats.org/drawingml/2006/wordprocessingDrawing" xmlns:w10="urn:schemas-microsoft-com:office:word" xmlns:w="http://schemas.openxmlformats.org/wordprocessingml/2006/main" xmlns:w14="http://schemas.microsoft.com/office/word/2010/wordml" xmlns:w15="http://schemas.microsoft.com/office/word/2012/wordml" xmlns:w16cex="http://schemas.microsoft.com/office/word/2018/wordml/cex" xmlns:w16cid="http://schemas.microsoft.com/office/word/2016/wordml/cid" xmlns:w16="http://schemas.microsoft.com/office/word/2018/wordml" xmlns:w16du="http://schemas.microsoft.com/office/word/2023/wordml/word16du" xmlns:w16sdtdh="http://schemas.microsoft.com/office/word/2020/wordml/sdtdatahash" xmlns:w16sdtfl="http://schemas.microsoft.com/office/word/2024/wordml/sdtformatlock" xmlns:w16se="http://schemas.microsoft.com/office/word/2015/wordml/symex" xmlns:wpg="http://schemas.microsoft.com/office/word/2010/wordprocessingGroup" xmlns:wpi="http://schemas.microsoft.com/office/word/2010/wordprocessingInk" xmlns:wne="http://schemas.microsoft.com/office/word/2006/wordml" xmlns:wps="http://schemas.microsoft.com/office/word/2010/wordprocessingShape" mc:Ignorable="w14 w15 w16se w16cid w16 w16cex w16sdtdh w16sdtfl cr w16du wp14">
   <w16cex:commentExtensible w16cex:durableId="4749C234" w16cex:dateUtc="2025-07-09T12:10:00Z"/>
   <w16cex:commentExtensible w16cex:durableId="1BB6B4EF" w16cex:dateUtc="2025-07-09T12:10:00Z"/>
   <w16cex:commentExtensible w16cex:durableId="6D615EB0" w16cex:dateUtc="2025-07-09T12:09:00Z"/>
@@ -3852,7 +3396,7 @@
 </file>
 
 <file path=word/commentsIds.xml><?xml version="1.0" encoding="utf-8"?>
-<w16cid:commentsIds xmlns:wpc="http://schemas.microsoft.com/office/word/2010/wordprocessingCanvas" xmlns:cx="http://schemas.microsoft.com/office/drawing/2014/chartex" xmlns:cx1="http://schemas.microsoft.com/office/drawing/2015/9/8/chartex" xmlns:cx2="http://schemas.microsoft.com/office/drawing/2015/10/21/chartex" xmlns:cx3="http://schemas.microsoft.com/office/drawing/2016/5/9/chartex" xmlns:cx4="http://schemas.microsoft.com/office/drawing/2016/5/10/chartex" xmlns:cx5="http://schemas.microsoft.com/office/drawing/2016/5/11/chartex" xmlns:cx6="http://schemas.microsoft.com/office/drawing/2016/5/12/chartex" xmlns:cx7="http://schemas.microsoft.com/office/drawing/2016/5/13/chartex" xmlns:cx8="http://schemas.microsoft.com/office/drawing/2016/5/14/chartex" xmlns:mc="http://schemas.openxmlformats.org/markup-compatibility/2006" xmlns:aink="http://schemas.microsoft.com/office/drawing/2016/ink" xmlns:am3d="http://schemas.microsoft.com/office/drawing/2017/model3d" xmlns:o="urn:schemas-microsoft-com:office:office" xmlns:r="http://schemas.openxmlformats.org/officeDocument/2006/relationships" xmlns:m="http://schemas.openxmlformats.org/officeDocument/2006/math" xmlns:v="urn:schemas-microsoft-com:vml" xmlns:wp14="http://schemas.microsoft.com/office/word/2010/wordprocessingDrawing" xmlns:wp="http://schemas.openxmlformats.org/drawingml/2006/wordprocessingDrawing" xmlns:w10="urn:schemas-microsoft-com:office:word" xmlns:w="http://schemas.openxmlformats.org/wordprocessingml/2006/main" xmlns:w14="http://schemas.microsoft.com/office/word/2010/wordml" xmlns:w15="http://schemas.microsoft.com/office/word/2012/wordml" xmlns:w16cex="http://schemas.microsoft.com/office/word/2018/wordml/cex" xmlns:w16cid="http://schemas.microsoft.com/office/word/2016/wordml/cid" xmlns:w16="http://schemas.microsoft.com/office/word/2018/wordml" xmlns:w16sdtdh="http://schemas.microsoft.com/office/word/2020/wordml/sdtdatahash" xmlns:w16se="http://schemas.microsoft.com/office/word/2015/wordml/symex" xmlns:wpg="http://schemas.microsoft.com/office/word/2010/wordprocessingGroup" xmlns:wpi="http://schemas.microsoft.com/office/word/2010/wordprocessingInk" xmlns:wne="http://schemas.microsoft.com/office/word/2006/wordml" xmlns:wps="http://schemas.microsoft.com/office/word/2010/wordprocessingShape" mc:Ignorable="w14 w15 w16se w16cid w16 w16cex w16sdtdh wp14">
+<w16cid:commentsIds xmlns:wpc="http://schemas.microsoft.com/office/word/2010/wordprocessingCanvas" xmlns:cx="http://schemas.microsoft.com/office/drawing/2014/chartex" xmlns:cx1="http://schemas.microsoft.com/office/drawing/2015/9/8/chartex" xmlns:cx2="http://schemas.microsoft.com/office/drawing/2015/10/21/chartex" xmlns:cx3="http://schemas.microsoft.com/office/drawing/2016/5/9/chartex" xmlns:cx4="http://schemas.microsoft.com/office/drawing/2016/5/10/chartex" xmlns:cx5="http://schemas.microsoft.com/office/drawing/2016/5/11/chartex" xmlns:cx6="http://schemas.microsoft.com/office/drawing/2016/5/12/chartex" xmlns:cx7="http://schemas.microsoft.com/office/drawing/2016/5/13/chartex" xmlns:cx8="http://schemas.microsoft.com/office/drawing/2016/5/14/chartex" xmlns:mc="http://schemas.openxmlformats.org/markup-compatibility/2006" xmlns:aink="http://schemas.microsoft.com/office/drawing/2016/ink" xmlns:am3d="http://schemas.microsoft.com/office/drawing/2017/model3d" xmlns:o="urn:schemas-microsoft-com:office:office" xmlns:oel="http://schemas.microsoft.com/office/2019/extlst" xmlns:r="http://schemas.openxmlformats.org/officeDocument/2006/relationships" xmlns:m="http://schemas.openxmlformats.org/officeDocument/2006/math" xmlns:v="urn:schemas-microsoft-com:vml" xmlns:wp14="http://schemas.microsoft.com/office/word/2010/wordprocessingDrawing" xmlns:wp="http://schemas.openxmlformats.org/drawingml/2006/wordprocessingDrawing" xmlns:w10="urn:schemas-microsoft-com:office:word" xmlns:w="http://schemas.openxmlformats.org/wordprocessingml/2006/main" xmlns:w14="http://schemas.microsoft.com/office/word/2010/wordml" xmlns:w15="http://schemas.microsoft.com/office/word/2012/wordml" xmlns:w16cex="http://schemas.microsoft.com/office/word/2018/wordml/cex" xmlns:w16cid="http://schemas.microsoft.com/office/word/2016/wordml/cid" xmlns:w16="http://schemas.microsoft.com/office/word/2018/wordml" xmlns:w16du="http://schemas.microsoft.com/office/word/2023/wordml/word16du" xmlns:w16sdtdh="http://schemas.microsoft.com/office/word/2020/wordml/sdtdatahash" xmlns:w16sdtfl="http://schemas.microsoft.com/office/word/2024/wordml/sdtformatlock" xmlns:w16se="http://schemas.microsoft.com/office/word/2015/wordml/symex" xmlns:wpg="http://schemas.microsoft.com/office/word/2010/wordprocessingGroup" xmlns:wpi="http://schemas.microsoft.com/office/word/2010/wordprocessingInk" xmlns:wne="http://schemas.microsoft.com/office/word/2006/wordml" xmlns:wps="http://schemas.microsoft.com/office/word/2010/wordprocessingShape" mc:Ignorable="w14 w15 w16se w16cid w16 w16cex w16sdtdh w16sdtfl w16du wp14">
   <w16cid:commentId w16cid:paraId="2068E422" w16cid:durableId="4749C234"/>
   <w16cid:commentId w16cid:paraId="7D89E5E9" w16cid:durableId="1BB6B4EF"/>
   <w16cid:commentId w16cid:paraId="08FE0EBD" w16cid:durableId="6D615EB0"/>
@@ -3860,7 +3404,7 @@
 </file>
 
 <file path=word/numbering.xml><?xml version="1.0" encoding="utf-8"?>
-<w:numbering xmlns:wpc="http://schemas.microsoft.com/office/word/2010/wordprocessingCanvas" xmlns:cx="http://schemas.microsoft.com/office/drawing/2014/chartex" xmlns:cx1="http://schemas.microsoft.com/office/drawing/2015/9/8/chartex" xmlns:cx2="http://schemas.microsoft.com/office/drawing/2015/10/21/chartex" xmlns:cx3="http://schemas.microsoft.com/office/drawing/2016/5/9/chartex" xmlns:cx4="http://schemas.microsoft.com/office/drawing/2016/5/10/chartex" xmlns:cx5="http://schemas.microsoft.com/office/drawing/2016/5/11/chartex" xmlns:cx6="http://schemas.microsoft.com/office/drawing/2016/5/12/chartex" xmlns:cx7="http://schemas.microsoft.com/office/drawing/2016/5/13/chartex" xmlns:cx8="http://schemas.microsoft.com/office/drawing/2016/5/14/chartex" xmlns:mc="http://schemas.openxmlformats.org/markup-compatibility/2006" xmlns:aink="http://schemas.microsoft.com/office/drawing/2016/ink" xmlns:am3d="http://schemas.microsoft.com/office/drawing/2017/model3d" xmlns:o="urn:schemas-microsoft-com:office:office" xmlns:r="http://schemas.openxmlformats.org/officeDocument/2006/relationships" xmlns:m="http://schemas.openxmlformats.org/officeDocument/2006/math" xmlns:v="urn:schemas-microsoft-com:vml" xmlns:wp14="http://schemas.microsoft.com/office/word/2010/wordprocessingDrawing" xmlns:wp="http://schemas.openxmlformats.org/drawingml/2006/wordprocessingDrawing" xmlns:w10="urn:schemas-microsoft-com:office:word" xmlns:w="http://schemas.openxmlformats.org/wordprocessingml/2006/main" xmlns:w14="http://schemas.microsoft.com/office/word/2010/wordml" xmlns:w15="http://schemas.microsoft.com/office/word/2012/wordml" xmlns:w16cex="http://schemas.microsoft.com/office/word/2018/wordml/cex" xmlns:w16cid="http://schemas.microsoft.com/office/word/2016/wordml/cid" xmlns:w16="http://schemas.microsoft.com/office/word/2018/wordml" xmlns:w16sdtdh="http://schemas.microsoft.com/office/word/2020/wordml/sdtdatahash" xmlns:w16se="http://schemas.microsoft.com/office/word/2015/wordml/symex" xmlns:wpg="http://schemas.microsoft.com/office/word/2010/wordprocessingGroup" xmlns:wpi="http://schemas.microsoft.com/office/word/2010/wordprocessingInk" xmlns:wne="http://schemas.microsoft.com/office/word/2006/wordml" xmlns:wps="http://schemas.microsoft.com/office/word/2010/wordprocessingShape" mc:Ignorable="w14 w15 w16se w16cid w16 w16cex w16sdtdh wp14">
+<w:numbering xmlns:wpc="http://schemas.microsoft.com/office/word/2010/wordprocessingCanvas" xmlns:cx="http://schemas.microsoft.com/office/drawing/2014/chartex" xmlns:cx1="http://schemas.microsoft.com/office/drawing/2015/9/8/chartex" xmlns:cx2="http://schemas.microsoft.com/office/drawing/2015/10/21/chartex" xmlns:cx3="http://schemas.microsoft.com/office/drawing/2016/5/9/chartex" xmlns:cx4="http://schemas.microsoft.com/office/drawing/2016/5/10/chartex" xmlns:cx5="http://schemas.microsoft.com/office/drawing/2016/5/11/chartex" xmlns:cx6="http://schemas.microsoft.com/office/drawing/2016/5/12/chartex" xmlns:cx7="http://schemas.microsoft.com/office/drawing/2016/5/13/chartex" xmlns:cx8="http://schemas.microsoft.com/office/drawing/2016/5/14/chartex" xmlns:mc="http://schemas.openxmlformats.org/markup-compatibility/2006" xmlns:aink="http://schemas.microsoft.com/office/drawing/2016/ink" xmlns:am3d="http://schemas.microsoft.com/office/drawing/2017/model3d" xmlns:o="urn:schemas-microsoft-com:office:office" xmlns:oel="http://schemas.microsoft.com/office/2019/extlst" xmlns:r="http://schemas.openxmlformats.org/officeDocument/2006/relationships" xmlns:m="http://schemas.openxmlformats.org/officeDocument/2006/math" xmlns:v="urn:schemas-microsoft-com:vml" xmlns:wp14="http://schemas.microsoft.com/office/word/2010/wordprocessingDrawing" xmlns:wp="http://schemas.openxmlformats.org/drawingml/2006/wordprocessingDrawing" xmlns:w10="urn:schemas-microsoft-com:office:word" xmlns:w="http://schemas.openxmlformats.org/wordprocessingml/2006/main" xmlns:w14="http://schemas.microsoft.com/office/word/2010/wordml" xmlns:w15="http://schemas.microsoft.com/office/word/2012/wordml" xmlns:w16cex="http://schemas.microsoft.com/office/word/2018/wordml/cex" xmlns:w16cid="http://schemas.microsoft.com/office/word/2016/wordml/cid" xmlns:w16="http://schemas.microsoft.com/office/word/2018/wordml" xmlns:w16du="http://schemas.microsoft.com/office/word/2023/wordml/word16du" xmlns:w16sdtdh="http://schemas.microsoft.com/office/word/2020/wordml/sdtdatahash" xmlns:w16sdtfl="http://schemas.microsoft.com/office/word/2024/wordml/sdtformatlock" xmlns:w16se="http://schemas.microsoft.com/office/word/2015/wordml/symex" xmlns:wpg="http://schemas.microsoft.com/office/word/2010/wordprocessingGroup" xmlns:wpi="http://schemas.microsoft.com/office/word/2010/wordprocessingInk" xmlns:wne="http://schemas.microsoft.com/office/word/2006/wordml" xmlns:wps="http://schemas.microsoft.com/office/word/2010/wordprocessingShape" mc:Ignorable="w14 w15 w16se w16cid w16 w16cex w16sdtdh w16sdtfl w16du wp14">
   <w:abstractNum w:abstractNumId="0" w15:restartNumberingAfterBreak="0">
     <w:nsid w:val="142F0E10"/>
     <w:multiLevelType w:val="multilevel"/>
@@ -4313,23 +3857,23 @@
       </w:rPr>
     </w:lvl>
   </w:abstractNum>
-  <w:num w:numId="1">
+  <w:num w:numId="1" w16cid:durableId="65612640">
     <w:abstractNumId w:val="0"/>
   </w:num>
-  <w:num w:numId="2">
+  <w:num w:numId="2" w16cid:durableId="267007692">
     <w:abstractNumId w:val="1"/>
   </w:num>
-  <w:num w:numId="3">
+  <w:num w:numId="3" w16cid:durableId="1317953026">
     <w:abstractNumId w:val="3"/>
   </w:num>
-  <w:num w:numId="4">
+  <w:num w:numId="4" w16cid:durableId="1221213895">
     <w:abstractNumId w:val="2"/>
   </w:num>
 </w:numbering>
 </file>
 
 <file path=word/people.xml><?xml version="1.0" encoding="utf-8"?>
-<w15:people xmlns:wpc="http://schemas.microsoft.com/office/word/2010/wordprocessingCanvas" xmlns:cx="http://schemas.microsoft.com/office/drawing/2014/chartex" xmlns:cx1="http://schemas.microsoft.com/office/drawing/2015/9/8/chartex" xmlns:cx2="http://schemas.microsoft.com/office/drawing/2015/10/21/chartex" xmlns:cx3="http://schemas.microsoft.com/office/drawing/2016/5/9/chartex" xmlns:cx4="http://schemas.microsoft.com/office/drawing/2016/5/10/chartex" xmlns:cx5="http://schemas.microsoft.com/office/drawing/2016/5/11/chartex" xmlns:cx6="http://schemas.microsoft.com/office/drawing/2016/5/12/chartex" xmlns:cx7="http://schemas.microsoft.com/office/drawing/2016/5/13/chartex" xmlns:cx8="http://schemas.microsoft.com/office/drawing/2016/5/14/chartex" xmlns:mc="http://schemas.openxmlformats.org/markup-compatibility/2006" xmlns:aink="http://schemas.microsoft.com/office/drawing/2016/ink" xmlns:am3d="http://schemas.microsoft.com/office/drawing/2017/model3d" xmlns:o="urn:schemas-microsoft-com:office:office" xmlns:r="http://schemas.openxmlformats.org/officeDocument/2006/relationships" xmlns:m="http://schemas.openxmlformats.org/officeDocument/2006/math" xmlns:v="urn:schemas-microsoft-com:vml" xmlns:wp14="http://schemas.microsoft.com/office/word/2010/wordprocessingDrawing" xmlns:wp="http://schemas.openxmlformats.org/drawingml/2006/wordprocessingDrawing" xmlns:w10="urn:schemas-microsoft-com:office:word" xmlns:w="http://schemas.openxmlformats.org/wordprocessingml/2006/main" xmlns:w14="http://schemas.microsoft.com/office/word/2010/wordml" xmlns:w15="http://schemas.microsoft.com/office/word/2012/wordml" xmlns:w16cex="http://schemas.microsoft.com/office/word/2018/wordml/cex" xmlns:w16cid="http://schemas.microsoft.com/office/word/2016/wordml/cid" xmlns:w16="http://schemas.microsoft.com/office/word/2018/wordml" xmlns:w16sdtdh="http://schemas.microsoft.com/office/word/2020/wordml/sdtdatahash" xmlns:w16se="http://schemas.microsoft.com/office/word/2015/wordml/symex" xmlns:wpg="http://schemas.microsoft.com/office/word/2010/wordprocessingGroup" xmlns:wpi="http://schemas.microsoft.com/office/word/2010/wordprocessingInk" xmlns:wne="http://schemas.microsoft.com/office/word/2006/wordml" xmlns:wps="http://schemas.microsoft.com/office/word/2010/wordprocessingShape" mc:Ignorable="w14 w15 w16se w16cid w16 w16cex w16sdtdh wp14">
+<w15:people xmlns:wpc="http://schemas.microsoft.com/office/word/2010/wordprocessingCanvas" xmlns:cx="http://schemas.microsoft.com/office/drawing/2014/chartex" xmlns:cx1="http://schemas.microsoft.com/office/drawing/2015/9/8/chartex" xmlns:cx2="http://schemas.microsoft.com/office/drawing/2015/10/21/chartex" xmlns:cx3="http://schemas.microsoft.com/office/drawing/2016/5/9/chartex" xmlns:cx4="http://schemas.microsoft.com/office/drawing/2016/5/10/chartex" xmlns:cx5="http://schemas.microsoft.com/office/drawing/2016/5/11/chartex" xmlns:cx6="http://schemas.microsoft.com/office/drawing/2016/5/12/chartex" xmlns:cx7="http://schemas.microsoft.com/office/drawing/2016/5/13/chartex" xmlns:cx8="http://schemas.microsoft.com/office/drawing/2016/5/14/chartex" xmlns:mc="http://schemas.openxmlformats.org/markup-compatibility/2006" xmlns:aink="http://schemas.microsoft.com/office/drawing/2016/ink" xmlns:am3d="http://schemas.microsoft.com/office/drawing/2017/model3d" xmlns:o="urn:schemas-microsoft-com:office:office" xmlns:oel="http://schemas.microsoft.com/office/2019/extlst" xmlns:r="http://schemas.openxmlformats.org/officeDocument/2006/relationships" xmlns:m="http://schemas.openxmlformats.org/officeDocument/2006/math" xmlns:v="urn:schemas-microsoft-com:vml" xmlns:wp14="http://schemas.microsoft.com/office/word/2010/wordprocessingDrawing" xmlns:wp="http://schemas.openxmlformats.org/drawingml/2006/wordprocessingDrawing" xmlns:w10="urn:schemas-microsoft-com:office:word" xmlns:w="http://schemas.openxmlformats.org/wordprocessingml/2006/main" xmlns:w14="http://schemas.microsoft.com/office/word/2010/wordml" xmlns:w15="http://schemas.microsoft.com/office/word/2012/wordml" xmlns:w16cex="http://schemas.microsoft.com/office/word/2018/wordml/cex" xmlns:w16cid="http://schemas.microsoft.com/office/word/2016/wordml/cid" xmlns:w16="http://schemas.microsoft.com/office/word/2018/wordml" xmlns:w16du="http://schemas.microsoft.com/office/word/2023/wordml/word16du" xmlns:w16sdtdh="http://schemas.microsoft.com/office/word/2020/wordml/sdtdatahash" xmlns:w16sdtfl="http://schemas.microsoft.com/office/word/2024/wordml/sdtformatlock" xmlns:w16se="http://schemas.microsoft.com/office/word/2015/wordml/symex" xmlns:wpg="http://schemas.microsoft.com/office/word/2010/wordprocessingGroup" xmlns:wpi="http://schemas.microsoft.com/office/word/2010/wordprocessingInk" xmlns:wne="http://schemas.microsoft.com/office/word/2006/wordml" xmlns:wps="http://schemas.microsoft.com/office/word/2010/wordprocessingShape" mc:Ignorable="w14 w15 w16se w16cid w16 w16cex w16sdtdh w16sdtfl w16du wp14">
   <w15:person w15:author="Davi Cortes | ODOS Aceleradora">
     <w15:presenceInfo w15:providerId="AD" w15:userId="S::davicortes@odoscontabilidade.com.br::5dba3f73-dc3e-4ca7-a71a-74a2d5e96741"/>
   </w15:person>
@@ -4337,7 +3881,7 @@
 </file>
 
 <file path=word/styles.xml><?xml version="1.0" encoding="utf-8"?>
-<w:styles xmlns:mc="http://schemas.openxmlformats.org/markup-compatibility/2006" xmlns:r="http://schemas.openxmlformats.org/officeDocument/2006/relationships" xmlns:w="http://schemas.openxmlformats.org/wordprocessingml/2006/main" xmlns:w14="http://schemas.microsoft.com/office/word/2010/wordml" xmlns:w15="http://schemas.microsoft.com/office/word/2012/wordml" xmlns:w16cex="http://schemas.microsoft.com/office/word/2018/wordml/cex" xmlns:w16cid="http://schemas.microsoft.com/office/word/2016/wordml/cid" xmlns:w16="http://schemas.microsoft.com/office/word/2018/wordml" xmlns:w16sdtdh="http://schemas.microsoft.com/office/word/2020/wordml/sdtdatahash" xmlns:w16se="http://schemas.microsoft.com/office/word/2015/wordml/symex" mc:Ignorable="w14 w15 w16se w16cid w16 w16cex w16sdtdh">
+<w:styles xmlns:mc="http://schemas.openxmlformats.org/markup-compatibility/2006" xmlns:r="http://schemas.openxmlformats.org/officeDocument/2006/relationships" xmlns:w="http://schemas.openxmlformats.org/wordprocessingml/2006/main" xmlns:w14="http://schemas.microsoft.com/office/word/2010/wordml" xmlns:w15="http://schemas.microsoft.com/office/word/2012/wordml" xmlns:w16cex="http://schemas.microsoft.com/office/word/2018/wordml/cex" xmlns:w16cid="http://schemas.microsoft.com/office/word/2016/wordml/cid" xmlns:w16="http://schemas.microsoft.com/office/word/2018/wordml" xmlns:w16du="http://schemas.microsoft.com/office/word/2023/wordml/word16du" xmlns:w16sdtdh="http://schemas.microsoft.com/office/word/2020/wordml/sdtdatahash" xmlns:w16sdtfl="http://schemas.microsoft.com/office/word/2024/wordml/sdtformatlock" xmlns:w16se="http://schemas.microsoft.com/office/word/2015/wordml/symex" mc:Ignorable="w14 w15 w16se w16cid w16 w16cex w16sdtdh w16sdtfl w16du">
   <w:docDefaults>
     <w:rPrDefault>
       <w:rPr>

</xml_diff>

<commit_message>
Atualização na tabela sobre a correção dos problemas solicitados
</commit_message>
<xml_diff>
--- a/P_Alunos Estudo de Caso Simulado_ Manutenção de Software - Gabarito.docx
+++ b/P_Alunos Estudo de Caso Simulado_ Manutenção de Software - Gabarito.docx
@@ -2234,6 +2234,9 @@
             <w:pPr>
               <w:jc w:val="both"/>
             </w:pPr>
+            <w:r>
+              <w:t>Corretiva</w:t>
+            </w:r>
           </w:p>
         </w:tc>
         <w:tc>
@@ -3283,13 +3286,7 @@
         <w:t xml:space="preserve">IdPedido </w:t>
       </w:r>
       <w:r>
-        <w:t xml:space="preserve">INTEGER REFERENCES </w:t>
-      </w:r>
-      <w:r>
-        <w:t>Pedidos</w:t>
-      </w:r>
-      <w:r>
-        <w:t>(IdPedido),</w:t>
+        <w:t>INTEGER REFERENCES Pedidos(IdPedido),</w:t>
       </w:r>
     </w:p>
     <w:p>

</xml_diff>